<commit_message>
changed API research file
</commit_message>
<xml_diff>
--- a/Research/S3_IP_Research_API.docx
+++ b/Research/S3_IP_Research_API.docx
@@ -1,6 +1,6 @@
 
 <file path=word/document.xml><?xml version="1.0" encoding="utf-8"?>
-<w:document xmlns:wpc="http://schemas.microsoft.com/office/word/2010/wordprocessingCanvas" xmlns:cx="http://schemas.microsoft.com/office/drawing/2014/chartex" xmlns:cx1="http://schemas.microsoft.com/office/drawing/2015/9/8/chartex" xmlns:cx2="http://schemas.microsoft.com/office/drawing/2015/10/21/chartex" xmlns:cx3="http://schemas.microsoft.com/office/drawing/2016/5/9/chartex" xmlns:cx4="http://schemas.microsoft.com/office/drawing/2016/5/10/chartex" xmlns:cx5="http://schemas.microsoft.com/office/drawing/2016/5/11/chartex" xmlns:cx6="http://schemas.microsoft.com/office/drawing/2016/5/12/chartex" xmlns:cx7="http://schemas.microsoft.com/office/drawing/2016/5/13/chartex" xmlns:cx8="http://schemas.microsoft.com/office/drawing/2016/5/14/chartex" xmlns:mc="http://schemas.openxmlformats.org/markup-compatibility/2006" xmlns:aink="http://schemas.microsoft.com/office/drawing/2016/ink" xmlns:am3d="http://schemas.microsoft.com/office/drawing/2017/model3d" xmlns:o="urn:schemas-microsoft-com:office:office" xmlns:r="http://schemas.openxmlformats.org/officeDocument/2006/relationships" xmlns:m="http://schemas.openxmlformats.org/officeDocument/2006/math" xmlns:v="urn:schemas-microsoft-com:vml" xmlns:wp14="http://schemas.microsoft.com/office/word/2010/wordprocessingDrawing" xmlns:wp="http://schemas.openxmlformats.org/drawingml/2006/wordprocessingDrawing" xmlns:w10="urn:schemas-microsoft-com:office:word" xmlns:w="http://schemas.openxmlformats.org/wordprocessingml/2006/main" xmlns:w14="http://schemas.microsoft.com/office/word/2010/wordml" xmlns:w15="http://schemas.microsoft.com/office/word/2012/wordml" xmlns:w16cex="http://schemas.microsoft.com/office/word/2018/wordml/cex" xmlns:w16cid="http://schemas.microsoft.com/office/word/2016/wordml/cid" xmlns:w16="http://schemas.microsoft.com/office/word/2018/wordml" xmlns:w16sdtdh="http://schemas.microsoft.com/office/word/2020/wordml/sdtdatahash" xmlns:w16se="http://schemas.microsoft.com/office/word/2015/wordml/symex" xmlns:wpg="http://schemas.microsoft.com/office/word/2010/wordprocessingGroup" xmlns:wpi="http://schemas.microsoft.com/office/word/2010/wordprocessingInk" xmlns:wne="http://schemas.microsoft.com/office/word/2006/wordml" xmlns:wps="http://schemas.microsoft.com/office/word/2010/wordprocessingShape" mc:Ignorable="w14 w15 w16se w16cid w16 w16cex w16sdtdh wp14">
+<w:document xmlns:wpc="http://schemas.microsoft.com/office/word/2010/wordprocessingCanvas" xmlns:cx="http://schemas.microsoft.com/office/drawing/2014/chartex" xmlns:cx1="http://schemas.microsoft.com/office/drawing/2015/9/8/chartex" xmlns:cx2="http://schemas.microsoft.com/office/drawing/2015/10/21/chartex" xmlns:cx3="http://schemas.microsoft.com/office/drawing/2016/5/9/chartex" xmlns:cx4="http://schemas.microsoft.com/office/drawing/2016/5/10/chartex" xmlns:cx5="http://schemas.microsoft.com/office/drawing/2016/5/11/chartex" xmlns:cx6="http://schemas.microsoft.com/office/drawing/2016/5/12/chartex" xmlns:cx7="http://schemas.microsoft.com/office/drawing/2016/5/13/chartex" xmlns:cx8="http://schemas.microsoft.com/office/drawing/2016/5/14/chartex" xmlns:mc="http://schemas.openxmlformats.org/markup-compatibility/2006" xmlns:aink="http://schemas.microsoft.com/office/drawing/2016/ink" xmlns:am3d="http://schemas.microsoft.com/office/drawing/2017/model3d" xmlns:o="urn:schemas-microsoft-com:office:office" xmlns:oel="http://schemas.microsoft.com/office/2019/extlst" xmlns:r="http://schemas.openxmlformats.org/officeDocument/2006/relationships" xmlns:m="http://schemas.openxmlformats.org/officeDocument/2006/math" xmlns:v="urn:schemas-microsoft-com:vml" xmlns:wp14="http://schemas.microsoft.com/office/word/2010/wordprocessingDrawing" xmlns:wp="http://schemas.openxmlformats.org/drawingml/2006/wordprocessingDrawing" xmlns:w10="urn:schemas-microsoft-com:office:word" xmlns:w="http://schemas.openxmlformats.org/wordprocessingml/2006/main" xmlns:w14="http://schemas.microsoft.com/office/word/2010/wordml" xmlns:w15="http://schemas.microsoft.com/office/word/2012/wordml" xmlns:w16cex="http://schemas.microsoft.com/office/word/2018/wordml/cex" xmlns:w16cid="http://schemas.microsoft.com/office/word/2016/wordml/cid" xmlns:w16="http://schemas.microsoft.com/office/word/2018/wordml" xmlns:w16sdtdh="http://schemas.microsoft.com/office/word/2020/wordml/sdtdatahash" xmlns:w16se="http://schemas.microsoft.com/office/word/2015/wordml/symex" xmlns:wpg="http://schemas.microsoft.com/office/word/2010/wordprocessingGroup" xmlns:wpi="http://schemas.microsoft.com/office/word/2010/wordprocessingInk" xmlns:wne="http://schemas.microsoft.com/office/word/2006/wordml" xmlns:wps="http://schemas.microsoft.com/office/word/2010/wordprocessingShape" mc:Ignorable="w14 w15 w16se w16cid w16 w16cex w16sdtdh wp14">
   <w:body>
     <w:p>
       <w:pPr>
@@ -327,28 +327,7 @@
           <w:sz w:val="24"/>
           <w:szCs w:val="24"/>
         </w:rPr>
-        <w:t>Na veel onderzoek te hebben gedaan was M</w:t>
-      </w:r>
-      <w:r>
-        <w:rPr>
-          <w:sz w:val="24"/>
-          <w:szCs w:val="24"/>
-        </w:rPr>
-        <w:t>i</w:t>
-      </w:r>
-      <w:r>
-        <w:rPr>
-          <w:sz w:val="24"/>
-          <w:szCs w:val="24"/>
-        </w:rPr>
-        <w:t>xcloud de enige API die voldeed aan mijn eisen, alleen heb ik nu wel het probleem dat een gebruiker alleen vanaf een bepaalde grootte een bestand kan uploaden. Dit zie ik wel als een drempel voor mijn applicatie alleen ik ben bereid om ermee te werken.</w:t>
-      </w:r>
-      <w:r>
-        <w:rPr>
-          <w:sz w:val="24"/>
-          <w:szCs w:val="24"/>
-        </w:rPr>
-        <w:t xml:space="preserve"> </w:t>
+        <w:t xml:space="preserve">Na veel onderzoek te hebben gedaan was Mixcloud de enige API die voldeed aan mijn eisen, alleen heb ik nu wel het probleem dat een gebruiker alleen vanaf een bepaalde grootte een bestand kan uploaden. Dit zie ik wel als een drempel voor mijn applicatie alleen ik ben bereid om ermee te werken. </w:t>
       </w:r>
     </w:p>
     <w:p>
@@ -365,11 +344,16 @@
         <w:pStyle w:val="Kop1"/>
       </w:pPr>
       <w:r>
-        <w:t>Wat is M</w:t>
+        <w:t xml:space="preserve">Wat is </w:t>
+      </w:r>
+      <w:proofErr w:type="spellStart"/>
+      <w:r>
+        <w:t>M</w:t>
       </w:r>
       <w:r>
         <w:t>ixcloud</w:t>
       </w:r>
+      <w:proofErr w:type="spellEnd"/>
     </w:p>
     <w:p/>
     <w:p>
@@ -404,7 +388,6 @@
           <w:sz w:val="24"/>
           <w:szCs w:val="24"/>
         </w:rPr>
-        <w:lastRenderedPageBreak/>
         <w:t>Mixcloud is een website waarin beginnende artiesten en dj’ s setjes kunnen uploaden voor andere gebruikers. De bestanden die de gebruikers willen uploaden moeten minimaal een aantal MB zijn omdat de site alleen bedoeld is voor dj setjes.</w:t>
       </w:r>
     </w:p>
@@ -667,6 +650,168 @@
         <w:t xml:space="preserve"> niet elkaar ondersteunen en daardoor niet samen kunnen. Hierdoor moet ik zoeken naar een alternatief.</w:t>
       </w:r>
     </w:p>
+    <w:p>
+      <w:pPr>
+        <w:rPr>
+          <w:sz w:val="24"/>
+          <w:szCs w:val="24"/>
+        </w:rPr>
+      </w:pPr>
+    </w:p>
+    <w:p>
+      <w:pPr>
+        <w:rPr>
+          <w:sz w:val="24"/>
+          <w:szCs w:val="24"/>
+        </w:rPr>
+      </w:pPr>
+    </w:p>
+    <w:p>
+      <w:pPr>
+        <w:pStyle w:val="Kop1"/>
+      </w:pPr>
+      <w:r>
+        <w:t>Ontwikkelingsproces</w:t>
+      </w:r>
+    </w:p>
+    <w:p>
+      <w:r>
+        <w:t xml:space="preserve">Uiteindelijk ben ik op het besluit gekomen om binnen mijn project te stoppen met het werken met de </w:t>
+      </w:r>
+      <w:proofErr w:type="spellStart"/>
+      <w:r>
+        <w:t>Mixcloud</w:t>
+      </w:r>
+      <w:proofErr w:type="spellEnd"/>
+      <w:r>
+        <w:t xml:space="preserve"> API. De API is wordt niet meer ondersteund en gaf </w:t>
+      </w:r>
+      <w:r>
+        <w:rPr>
+          <w:i/>
+          <w:iCs/>
+        </w:rPr>
+        <w:t>CORS</w:t>
+      </w:r>
+      <w:r>
+        <w:t xml:space="preserve"> fouten die niet omzeild kunnen worden. </w:t>
+      </w:r>
+    </w:p>
+    <w:p>
+      <w:pPr>
+        <w:rPr>
+          <w:rFonts w:ascii="Open Sans" w:hAnsi="Open Sans" w:cs="Open Sans"/>
+          <w:color w:val="6F6F6E"/>
+        </w:rPr>
+      </w:pPr>
+      <w:r>
+        <w:rPr>
+          <w:rStyle w:val="Nadruk"/>
+          <w:rFonts w:ascii="Open Sans" w:hAnsi="Open Sans" w:cs="Open Sans"/>
+          <w:color w:val="6F6F6E"/>
+        </w:rPr>
+        <w:t xml:space="preserve">Cross </w:t>
+      </w:r>
+      <w:proofErr w:type="spellStart"/>
+      <w:r>
+        <w:rPr>
+          <w:rStyle w:val="Nadruk"/>
+          <w:rFonts w:ascii="Open Sans" w:hAnsi="Open Sans" w:cs="Open Sans"/>
+          <w:color w:val="6F6F6E"/>
+        </w:rPr>
+        <w:t>Origin</w:t>
+      </w:r>
+      <w:proofErr w:type="spellEnd"/>
+      <w:r>
+        <w:rPr>
+          <w:rStyle w:val="Nadruk"/>
+          <w:rFonts w:ascii="Open Sans" w:hAnsi="Open Sans" w:cs="Open Sans"/>
+          <w:color w:val="6F6F6E"/>
+        </w:rPr>
+        <w:t xml:space="preserve"> Resource </w:t>
+      </w:r>
+      <w:proofErr w:type="spellStart"/>
+      <w:r>
+        <w:rPr>
+          <w:rStyle w:val="Nadruk"/>
+          <w:rFonts w:ascii="Open Sans" w:hAnsi="Open Sans" w:cs="Open Sans"/>
+          <w:color w:val="6F6F6E"/>
+        </w:rPr>
+        <w:t>Sharing</w:t>
+      </w:r>
+      <w:proofErr w:type="spellEnd"/>
+      <w:r>
+        <w:rPr>
+          <w:rStyle w:val="Nadruk"/>
+          <w:rFonts w:ascii="Open Sans" w:hAnsi="Open Sans" w:cs="Open Sans"/>
+          <w:color w:val="6F6F6E"/>
+        </w:rPr>
+        <w:t>,</w:t>
+      </w:r>
+      <w:r>
+        <w:rPr>
+          <w:rFonts w:ascii="Open Sans" w:hAnsi="Open Sans" w:cs="Open Sans"/>
+          <w:color w:val="6F6F6E"/>
+        </w:rPr>
+        <w:t> of CORS in het kort, is een mechanisme dat gebruik maakt van HTTP headers om een browser te laten weten dat een web applicatie die op domein A draait, toestemming heeft om toegang te krijgen tot geselecteerde bronnen en informatie van een server die op domein B draait. Een web applicatie voert een </w:t>
+      </w:r>
+      <w:r>
+        <w:rPr>
+          <w:rStyle w:val="Nadruk"/>
+          <w:rFonts w:ascii="Open Sans" w:hAnsi="Open Sans" w:cs="Open Sans"/>
+          <w:color w:val="6F6F6E"/>
+        </w:rPr>
+        <w:t xml:space="preserve">Cross </w:t>
+      </w:r>
+      <w:proofErr w:type="spellStart"/>
+      <w:r>
+        <w:rPr>
+          <w:rStyle w:val="Nadruk"/>
+          <w:rFonts w:ascii="Open Sans" w:hAnsi="Open Sans" w:cs="Open Sans"/>
+          <w:color w:val="6F6F6E"/>
+        </w:rPr>
+        <w:t>Origin</w:t>
+      </w:r>
+      <w:proofErr w:type="spellEnd"/>
+      <w:r>
+        <w:rPr>
+          <w:rFonts w:ascii="Open Sans" w:hAnsi="Open Sans" w:cs="Open Sans"/>
+          <w:color w:val="6F6F6E"/>
+        </w:rPr>
+        <w:t> HTTP-verzoek uit wanneer het informatie aanvraagt die een andere oorsprong (domein, protocol en poort) heeft dan zijn eigen oorsprong.</w:t>
+      </w:r>
+    </w:p>
+    <w:p>
+      <w:pPr>
+        <w:rPr>
+          <w:u w:val="single"/>
+        </w:rPr>
+      </w:pPr>
+      <w:r>
+        <w:rPr>
+          <w:u w:val="single"/>
+        </w:rPr>
+        <w:t>https://sigmasolutions.nl/blog/wat-is-cross-origin-resource-sharing/</w:t>
+      </w:r>
+    </w:p>
+    <w:p/>
+    <w:p>
+      <w:r>
+        <w:t xml:space="preserve">Omdat ik nog steeds graag met externe API’ s wil werken in mijn applicatie, wil ik graag werken met de google </w:t>
+      </w:r>
+      <w:proofErr w:type="spellStart"/>
+      <w:r>
+        <w:t>authentication</w:t>
+      </w:r>
+      <w:proofErr w:type="spellEnd"/>
+      <w:r>
+        <w:t xml:space="preserve"> API. Hiermee kan de gebruiker inloggen met zijn/haar google account in mijn applicatie. Voor de muziek ga ik mijn eigen CRUD operaties maken.</w:t>
+      </w:r>
+    </w:p>
+    <w:p/>
+    <w:p/>
+    <w:p/>
+    <w:p/>
     <w:p/>
     <w:sectPr>
       <w:pgSz w:w="11906" w:h="16838"/>
@@ -1099,9 +1244,32 @@
       <w:szCs w:val="32"/>
     </w:rPr>
   </w:style>
+  <w:style w:type="paragraph" w:styleId="Kop2">
+    <w:name w:val="heading 2"/>
+    <w:basedOn w:val="Standaard"/>
+    <w:next w:val="Standaard"/>
+    <w:link w:val="Kop2Char"/>
+    <w:uiPriority w:val="9"/>
+    <w:unhideWhenUsed/>
+    <w:qFormat/>
+    <w:rsid w:val="00CC4B5C"/>
+    <w:pPr>
+      <w:keepNext/>
+      <w:keepLines/>
+      <w:spacing w:before="40" w:after="0"/>
+      <w:outlineLvl w:val="1"/>
+    </w:pPr>
+    <w:rPr>
+      <w:rFonts w:asciiTheme="majorHAnsi" w:eastAsiaTheme="majorEastAsia" w:hAnsiTheme="majorHAnsi" w:cstheme="majorBidi"/>
+      <w:color w:val="2F5496" w:themeColor="accent1" w:themeShade="BF"/>
+      <w:sz w:val="26"/>
+      <w:szCs w:val="26"/>
+    </w:rPr>
+  </w:style>
   <w:style w:type="character" w:default="1" w:styleId="Standaardalinea-lettertype">
     <w:name w:val="Default Paragraph Font"/>
     <w:uiPriority w:val="1"/>
+    <w:semiHidden/>
     <w:unhideWhenUsed/>
   </w:style>
   <w:style w:type="table" w:default="1" w:styleId="Standaardtabel">
@@ -1241,6 +1409,19 @@
     <w:rPr>
       <w:rFonts w:eastAsiaTheme="minorEastAsia" w:cs="Times New Roman"/>
       <w:lang w:eastAsia="nl-NL"/>
+    </w:rPr>
+  </w:style>
+  <w:style w:type="character" w:customStyle="1" w:styleId="Kop2Char">
+    <w:name w:val="Kop 2 Char"/>
+    <w:basedOn w:val="Standaardalinea-lettertype"/>
+    <w:link w:val="Kop2"/>
+    <w:uiPriority w:val="9"/>
+    <w:rsid w:val="00CC4B5C"/>
+    <w:rPr>
+      <w:rFonts w:asciiTheme="majorHAnsi" w:eastAsiaTheme="majorEastAsia" w:hAnsiTheme="majorHAnsi" w:cstheme="majorBidi"/>
+      <w:color w:val="2F5496" w:themeColor="accent1" w:themeShade="BF"/>
+      <w:sz w:val="26"/>
+      <w:szCs w:val="26"/>
     </w:rPr>
   </w:style>
 </w:styles>

</xml_diff>